<commit_message>
Revert "Design Specification Final"
This reverts commit 2b20b9cf7541db927cdeee2bce38ca492bcb23d6.
</commit_message>
<xml_diff>
--- a/docs/3. Design Specification/part0_노미래_2장.docx
+++ b/docs/3. Design Specification/part0_노미래_2장.docx
@@ -471,14 +471,27 @@
       <w:r>
         <w:t xml:space="preserve">[Figure </w:t>
       </w:r>
-      <w:fldSimple w:instr=" SEQ Figure \* ARABIC ">
-        <w:r>
-          <w:rPr>
-            <w:noProof/>
-          </w:rPr>
-          <w:t>1</w:t>
-        </w:r>
-      </w:fldSimple>
+      <w:r>
+        <w:fldChar w:fldCharType="begin"/>
+      </w:r>
+      <w:r>
+        <w:instrText xml:space="preserve"> SEQ Figure \* ARABIC </w:instrText>
+      </w:r>
+      <w:r>
+        <w:fldChar w:fldCharType="separate"/>
+      </w:r>
+      <w:r>
+        <w:rPr>
+          <w:noProof/>
+        </w:rPr>
+        <w:t>1</w:t>
+      </w:r>
+      <w:r>
+        <w:rPr>
+          <w:noProof/>
+        </w:rPr>
+        <w:fldChar w:fldCharType="end"/>
+      </w:r>
       <w:r>
         <w:t xml:space="preserve">] </w:t>
       </w:r>
@@ -819,14 +832,27 @@
       <w:r>
         <w:t xml:space="preserve">[Figure </w:t>
       </w:r>
-      <w:fldSimple w:instr=" SEQ Figure \* ARABIC ">
-        <w:r>
-          <w:rPr>
-            <w:noProof/>
-          </w:rPr>
-          <w:t>2</w:t>
-        </w:r>
-      </w:fldSimple>
+      <w:r>
+        <w:fldChar w:fldCharType="begin"/>
+      </w:r>
+      <w:r>
+        <w:instrText xml:space="preserve"> SEQ Figure \* ARABIC </w:instrText>
+      </w:r>
+      <w:r>
+        <w:fldChar w:fldCharType="separate"/>
+      </w:r>
+      <w:r>
+        <w:rPr>
+          <w:noProof/>
+        </w:rPr>
+        <w:t>2</w:t>
+      </w:r>
+      <w:r>
+        <w:rPr>
+          <w:noProof/>
+        </w:rPr>
+        <w:fldChar w:fldCharType="end"/>
+      </w:r>
       <w:r>
         <w:t xml:space="preserve">] </w:t>
       </w:r>
@@ -992,14 +1018,27 @@
       <w:r>
         <w:t xml:space="preserve">[Figure </w:t>
       </w:r>
-      <w:fldSimple w:instr=" SEQ Figure \* ARABIC ">
-        <w:r>
-          <w:rPr>
-            <w:noProof/>
-          </w:rPr>
-          <w:t>3</w:t>
-        </w:r>
-      </w:fldSimple>
+      <w:r>
+        <w:fldChar w:fldCharType="begin"/>
+      </w:r>
+      <w:r>
+        <w:instrText xml:space="preserve"> SEQ Figure \* ARABIC </w:instrText>
+      </w:r>
+      <w:r>
+        <w:fldChar w:fldCharType="separate"/>
+      </w:r>
+      <w:r>
+        <w:rPr>
+          <w:noProof/>
+        </w:rPr>
+        <w:t>3</w:t>
+      </w:r>
+      <w:r>
+        <w:rPr>
+          <w:noProof/>
+        </w:rPr>
+        <w:fldChar w:fldCharType="end"/>
+      </w:r>
       <w:r>
         <w:t xml:space="preserve">] </w:t>
       </w:r>
@@ -1286,14 +1325,27 @@
       <w:r>
         <w:t xml:space="preserve">[Figure </w:t>
       </w:r>
-      <w:fldSimple w:instr=" SEQ Figure \* ARABIC ">
-        <w:r>
-          <w:rPr>
-            <w:noProof/>
-          </w:rPr>
-          <w:t>4</w:t>
-        </w:r>
-      </w:fldSimple>
+      <w:r>
+        <w:fldChar w:fldCharType="begin"/>
+      </w:r>
+      <w:r>
+        <w:instrText xml:space="preserve"> SEQ Figure \* ARABIC </w:instrText>
+      </w:r>
+      <w:r>
+        <w:fldChar w:fldCharType="separate"/>
+      </w:r>
+      <w:r>
+        <w:rPr>
+          <w:noProof/>
+        </w:rPr>
+        <w:t>4</w:t>
+      </w:r>
+      <w:r>
+        <w:rPr>
+          <w:noProof/>
+        </w:rPr>
+        <w:fldChar w:fldCharType="end"/>
+      </w:r>
       <w:r>
         <w:t xml:space="preserve">] </w:t>
       </w:r>
@@ -1721,14 +1773,27 @@
       <w:r>
         <w:t xml:space="preserve">[Figure </w:t>
       </w:r>
-      <w:fldSimple w:instr=" SEQ Figure \* ARABIC ">
-        <w:r>
-          <w:rPr>
-            <w:noProof/>
-          </w:rPr>
-          <w:t>5</w:t>
-        </w:r>
-      </w:fldSimple>
+      <w:r>
+        <w:fldChar w:fldCharType="begin"/>
+      </w:r>
+      <w:r>
+        <w:instrText xml:space="preserve"> SEQ Figure \* ARABIC </w:instrText>
+      </w:r>
+      <w:r>
+        <w:fldChar w:fldCharType="separate"/>
+      </w:r>
+      <w:r>
+        <w:rPr>
+          <w:noProof/>
+        </w:rPr>
+        <w:t>5</w:t>
+      </w:r>
+      <w:r>
+        <w:rPr>
+          <w:noProof/>
+        </w:rPr>
+        <w:fldChar w:fldCharType="end"/>
+      </w:r>
       <w:r>
         <w:t>] Example of ER Diagram</w:t>
       </w:r>
@@ -2269,6 +2334,7 @@
         <w:pStyle w:val="a6"/>
         <w:jc w:val="center"/>
         <w:rPr>
+          <w:rFonts w:hint="eastAsia"/>
           <w:b w:val="0"/>
           <w:spacing w:val="10"/>
           <w:sz w:val="28"/>
@@ -2278,27 +2344,14 @@
       <w:r>
         <w:t xml:space="preserve">[Figure </w:t>
       </w:r>
-      <w:r>
-        <w:fldChar w:fldCharType="begin"/>
-      </w:r>
-      <w:r>
-        <w:instrText xml:space="preserve"> SEQ Figure \* ARABIC </w:instrText>
-      </w:r>
-      <w:r>
-        <w:fldChar w:fldCharType="separate"/>
-      </w:r>
-      <w:r>
-        <w:rPr>
-          <w:noProof/>
-        </w:rPr>
-        <w:t>6</w:t>
-      </w:r>
-      <w:r>
-        <w:rPr>
-          <w:noProof/>
-        </w:rPr>
-        <w:fldChar w:fldCharType="end"/>
-      </w:r>
+      <w:fldSimple w:instr=" SEQ Figure \* ARABIC ">
+        <w:r>
+          <w:rPr>
+            <w:noProof/>
+          </w:rPr>
+          <w:t>6</w:t>
+        </w:r>
+      </w:fldSimple>
       <w:r>
         <w:t>] Logo of draw.io</w:t>
       </w:r>
@@ -2308,6 +2361,7 @@
         <w:spacing w:line="312" w:lineRule="auto"/>
         <w:ind w:firstLine="357"/>
         <w:rPr>
+          <w:rFonts w:hint="eastAsia"/>
           <w:spacing w:val="10"/>
           <w:sz w:val="22"/>
         </w:rPr>
@@ -2497,6 +2551,7 @@
         <w:spacing w:line="312" w:lineRule="auto"/>
         <w:ind w:firstLine="357"/>
         <w:rPr>
+          <w:rFonts w:hint="eastAsia"/>
           <w:spacing w:val="10"/>
           <w:sz w:val="22"/>
         </w:rPr>
@@ -2576,20 +2631,31 @@
         </w:rPr>
         <w:t>들의 상호작용으로 이 기능들을 구현하도록 설계되었다.</w:t>
       </w:r>
-      <w:r>
-        <w:rPr>
-          <w:spacing w:val="10"/>
-          <w:sz w:val="22"/>
-        </w:rPr>
-        <w:t xml:space="preserve"> </w:t>
-      </w:r>
-      <w:r>
-        <w:rPr>
-          <w:rFonts w:hint="eastAsia"/>
-          <w:spacing w:val="10"/>
-          <w:sz w:val="22"/>
-        </w:rPr>
-        <w:t>따라서 본 프로젝트의 구현 범위는 다음과 같다.</w:t>
+      <w:bookmarkStart w:id="0" w:name="_GoBack"/>
+      <w:bookmarkEnd w:id="0"/>
+    </w:p>
+    <w:p>
+      <w:pPr>
+        <w:pStyle w:val="a5"/>
+        <w:numPr>
+          <w:ilvl w:val="2"/>
+          <w:numId w:val="2"/>
+        </w:numPr>
+        <w:spacing w:line="312" w:lineRule="auto"/>
+        <w:ind w:leftChars="0"/>
+        <w:rPr>
+          <w:b/>
+          <w:spacing w:val="10"/>
+          <w:sz w:val="24"/>
+        </w:rPr>
+      </w:pPr>
+      <w:r>
+        <w:rPr>
+          <w:b/>
+          <w:spacing w:val="10"/>
+          <w:sz w:val="24"/>
+        </w:rPr>
+        <w:t>Small Title</w:t>
       </w:r>
     </w:p>
     <w:p>
@@ -2597,283 +2663,58 @@
         <w:spacing w:line="312" w:lineRule="auto"/>
         <w:ind w:firstLine="357"/>
         <w:rPr>
-          <w:rFonts w:hint="eastAsia"/>
-          <w:spacing w:val="10"/>
-          <w:sz w:val="22"/>
-        </w:rPr>
-      </w:pPr>
-      <w:r>
-        <w:rPr>
-          <w:spacing w:val="10"/>
-          <w:sz w:val="22"/>
-        </w:rPr>
-        <w:t>‘User Management System’</w:t>
-      </w:r>
-      <w:r>
-        <w:rPr>
-          <w:rFonts w:hint="eastAsia"/>
-          <w:spacing w:val="10"/>
-          <w:sz w:val="22"/>
-        </w:rPr>
-        <w:t>으로 사용자의 로그인 정보를 관리하며</w:t>
-      </w:r>
-      <w:r>
-        <w:rPr>
-          <w:spacing w:val="10"/>
-          <w:sz w:val="22"/>
-        </w:rPr>
-        <w:t xml:space="preserve">, </w:t>
-      </w:r>
-      <w:r>
-        <w:rPr>
-          <w:rFonts w:hint="eastAsia"/>
-          <w:spacing w:val="10"/>
-          <w:sz w:val="22"/>
-        </w:rPr>
-        <w:t xml:space="preserve">이는 회원가입과 로그인 기능을 담당한다. </w:t>
-      </w:r>
-      <w:r>
-        <w:rPr>
-          <w:spacing w:val="10"/>
-          <w:sz w:val="22"/>
-        </w:rPr>
-        <w:t>‘Taste Analysis System’</w:t>
-      </w:r>
-      <w:r>
-        <w:rPr>
-          <w:rFonts w:hint="eastAsia"/>
-          <w:spacing w:val="10"/>
-          <w:sz w:val="22"/>
-        </w:rPr>
-        <w:t>으로 사용자의 음식 취향 모델을 생성,</w:t>
-      </w:r>
-      <w:r>
-        <w:rPr>
-          <w:spacing w:val="10"/>
-          <w:sz w:val="22"/>
-        </w:rPr>
-        <w:t xml:space="preserve"> </w:t>
-      </w:r>
-      <w:r>
-        <w:rPr>
-          <w:rFonts w:hint="eastAsia"/>
-          <w:spacing w:val="10"/>
-          <w:sz w:val="22"/>
-        </w:rPr>
-        <w:t>학습한다.</w:t>
-      </w:r>
-      <w:r>
-        <w:rPr>
-          <w:spacing w:val="10"/>
-          <w:sz w:val="22"/>
-        </w:rPr>
-        <w:t xml:space="preserve"> </w:t>
-      </w:r>
-      <w:r>
-        <w:rPr>
-          <w:rFonts w:hint="eastAsia"/>
-          <w:spacing w:val="10"/>
-          <w:sz w:val="22"/>
-        </w:rPr>
-        <w:t xml:space="preserve">여기서 생성된 취향 모델을 기반으로 </w:t>
-      </w:r>
-      <w:r>
-        <w:rPr>
-          <w:spacing w:val="10"/>
-          <w:sz w:val="22"/>
-        </w:rPr>
-        <w:t>‘Menu Recommendation System’</w:t>
-      </w:r>
-      <w:r>
-        <w:rPr>
-          <w:rFonts w:hint="eastAsia"/>
-          <w:spacing w:val="10"/>
-          <w:sz w:val="22"/>
-        </w:rPr>
-        <w:t>에서</w:t>
-      </w:r>
-      <w:r>
-        <w:rPr>
-          <w:spacing w:val="10"/>
-          <w:sz w:val="22"/>
-        </w:rPr>
-        <w:t xml:space="preserve"> </w:t>
-      </w:r>
-      <w:r>
-        <w:rPr>
-          <w:rFonts w:hint="eastAsia"/>
-          <w:spacing w:val="10"/>
-          <w:sz w:val="22"/>
-        </w:rPr>
-        <w:t>적합한 메뉴를 제안한다.</w:t>
-      </w:r>
-      <w:r>
-        <w:rPr>
-          <w:spacing w:val="10"/>
-          <w:sz w:val="22"/>
-        </w:rPr>
-        <w:t xml:space="preserve"> </w:t>
-      </w:r>
-      <w:r>
-        <w:rPr>
-          <w:rFonts w:hint="eastAsia"/>
-          <w:spacing w:val="10"/>
-          <w:sz w:val="22"/>
-        </w:rPr>
-        <w:t>또한 사용자는</w:t>
-      </w:r>
-      <w:r>
-        <w:rPr>
-          <w:spacing w:val="10"/>
-          <w:sz w:val="22"/>
-        </w:rPr>
-        <w:t xml:space="preserve"> ‘Searching System’</w:t>
-      </w:r>
-      <w:r>
-        <w:rPr>
-          <w:rFonts w:hint="eastAsia"/>
-          <w:spacing w:val="10"/>
-          <w:sz w:val="22"/>
-        </w:rPr>
-        <w:t>을 이용하여 구매하고 싶은 특정 상품을 검색할 수도 있다.</w:t>
-      </w:r>
-      <w:r>
-        <w:rPr>
-          <w:spacing w:val="10"/>
-          <w:sz w:val="22"/>
-        </w:rPr>
-        <w:t xml:space="preserve"> ‘Menu Recommendation System’</w:t>
-      </w:r>
-      <w:r>
-        <w:rPr>
-          <w:rFonts w:hint="eastAsia"/>
-          <w:spacing w:val="10"/>
-          <w:sz w:val="22"/>
-        </w:rPr>
-        <w:t xml:space="preserve">이나 </w:t>
-      </w:r>
-      <w:r>
-        <w:rPr>
-          <w:spacing w:val="10"/>
-          <w:sz w:val="22"/>
-        </w:rPr>
-        <w:t>‘Searching System’</w:t>
-      </w:r>
-      <w:r>
-        <w:rPr>
-          <w:rFonts w:hint="eastAsia"/>
-          <w:spacing w:val="10"/>
-          <w:sz w:val="22"/>
-        </w:rPr>
-        <w:t xml:space="preserve">의 </w:t>
-      </w:r>
-      <w:r>
-        <w:rPr>
-          <w:spacing w:val="10"/>
-          <w:sz w:val="22"/>
-        </w:rPr>
-        <w:t>Output</w:t>
-      </w:r>
-      <w:r>
-        <w:rPr>
-          <w:rFonts w:hint="eastAsia"/>
-          <w:spacing w:val="10"/>
-          <w:sz w:val="22"/>
-        </w:rPr>
-        <w:t xml:space="preserve">으로 도출된 메뉴들의 목록을 </w:t>
-      </w:r>
-      <w:r>
-        <w:rPr>
-          <w:spacing w:val="10"/>
-          <w:sz w:val="22"/>
-        </w:rPr>
-        <w:t>‘Item Display System’</w:t>
-      </w:r>
-      <w:r>
-        <w:rPr>
-          <w:rFonts w:hint="eastAsia"/>
-          <w:spacing w:val="10"/>
-          <w:sz w:val="22"/>
-        </w:rPr>
-        <w:t>이 출력한다.</w:t>
-      </w:r>
-      <w:r>
-        <w:rPr>
-          <w:spacing w:val="10"/>
-          <w:sz w:val="22"/>
-        </w:rPr>
-        <w:t xml:space="preserve"> </w:t>
-      </w:r>
-      <w:r>
-        <w:rPr>
-          <w:rFonts w:hint="eastAsia"/>
-          <w:spacing w:val="10"/>
-          <w:sz w:val="22"/>
-        </w:rPr>
-        <w:t xml:space="preserve">사용자가 마음에 드는 상품을 장바구니에 담으면 </w:t>
-      </w:r>
-      <w:r>
-        <w:rPr>
-          <w:spacing w:val="10"/>
-          <w:sz w:val="22"/>
-        </w:rPr>
-        <w:t>‘Ordering System’</w:t>
-      </w:r>
-      <w:r>
-        <w:rPr>
-          <w:rFonts w:hint="eastAsia"/>
-          <w:spacing w:val="10"/>
-          <w:sz w:val="22"/>
-        </w:rPr>
-        <w:t>을 통해 상품들을 주문할 수 있다.</w:t>
-      </w:r>
-      <w:r>
-        <w:rPr>
-          <w:spacing w:val="10"/>
-          <w:sz w:val="22"/>
-        </w:rPr>
-        <w:t xml:space="preserve"> </w:t>
-      </w:r>
-      <w:r>
-        <w:rPr>
-          <w:rFonts w:hint="eastAsia"/>
-          <w:spacing w:val="10"/>
-          <w:sz w:val="22"/>
-        </w:rPr>
-        <w:t xml:space="preserve">마지막으로 </w:t>
-      </w:r>
-      <w:r>
-        <w:rPr>
-          <w:spacing w:val="10"/>
-          <w:sz w:val="22"/>
-        </w:rPr>
-        <w:t>‘My Page System’</w:t>
-      </w:r>
-      <w:r>
-        <w:rPr>
-          <w:rFonts w:hint="eastAsia"/>
-          <w:spacing w:val="10"/>
-          <w:sz w:val="22"/>
-        </w:rPr>
-        <w:t>으로 주문한 내역을 관리하거나,</w:t>
-      </w:r>
-      <w:r>
-        <w:rPr>
-          <w:spacing w:val="10"/>
-          <w:sz w:val="22"/>
-        </w:rPr>
-        <w:t xml:space="preserve"> </w:t>
-      </w:r>
-      <w:r>
-        <w:rPr>
-          <w:rFonts w:hint="eastAsia"/>
-          <w:spacing w:val="10"/>
-          <w:sz w:val="22"/>
-        </w:rPr>
-        <w:t>주문한 상품을 평가하여 취향 모델을 업데이트한다.</w:t>
-      </w:r>
-      <w:bookmarkStart w:id="0" w:name="_GoBack"/>
-      <w:bookmarkEnd w:id="0"/>
+          <w:spacing w:val="10"/>
+          <w:sz w:val="22"/>
+        </w:rPr>
+      </w:pPr>
+      <w:r>
+        <w:rPr>
+          <w:rFonts w:hint="eastAsia"/>
+          <w:spacing w:val="10"/>
+          <w:sz w:val="22"/>
+        </w:rPr>
+        <w:t>c</w:t>
+      </w:r>
+      <w:r>
+        <w:rPr>
+          <w:spacing w:val="10"/>
+          <w:sz w:val="22"/>
+        </w:rPr>
+        <w:t>ontents</w:t>
+      </w:r>
+    </w:p>
+    <w:p>
+      <w:pPr>
+        <w:pStyle w:val="a5"/>
+        <w:numPr>
+          <w:ilvl w:val="2"/>
+          <w:numId w:val="2"/>
+        </w:numPr>
+        <w:spacing w:line="312" w:lineRule="auto"/>
+        <w:ind w:leftChars="0"/>
+        <w:rPr>
+          <w:b/>
+          <w:spacing w:val="10"/>
+          <w:sz w:val="24"/>
+        </w:rPr>
+      </w:pPr>
+      <w:r>
+        <w:rPr>
+          <w:rFonts w:hint="eastAsia"/>
+          <w:b/>
+          <w:spacing w:val="10"/>
+          <w:sz w:val="24"/>
+        </w:rPr>
+        <w:t>S</w:t>
+      </w:r>
+      <w:r>
+        <w:rPr>
+          <w:b/>
+          <w:spacing w:val="10"/>
+          <w:sz w:val="24"/>
+        </w:rPr>
+        <w:t>mall Title</w:t>
+      </w:r>
     </w:p>
     <w:sectPr>
       <w:headerReference w:type="default" r:id="rId13"/>

</xml_diff>

<commit_message>
Revert "Revert "Design Specification Final""
This reverts commit e22d88dc9cdb1ec9d643e91b115155d76b0671a7.
</commit_message>
<xml_diff>
--- a/docs/3. Design Specification/part0_노미래_2장.docx
+++ b/docs/3. Design Specification/part0_노미래_2장.docx
@@ -471,27 +471,14 @@
       <w:r>
         <w:t xml:space="preserve">[Figure </w:t>
       </w:r>
-      <w:r>
-        <w:fldChar w:fldCharType="begin"/>
-      </w:r>
-      <w:r>
-        <w:instrText xml:space="preserve"> SEQ Figure \* ARABIC </w:instrText>
-      </w:r>
-      <w:r>
-        <w:fldChar w:fldCharType="separate"/>
-      </w:r>
-      <w:r>
-        <w:rPr>
-          <w:noProof/>
-        </w:rPr>
-        <w:t>1</w:t>
-      </w:r>
-      <w:r>
-        <w:rPr>
-          <w:noProof/>
-        </w:rPr>
-        <w:fldChar w:fldCharType="end"/>
-      </w:r>
+      <w:fldSimple w:instr=" SEQ Figure \* ARABIC ">
+        <w:r>
+          <w:rPr>
+            <w:noProof/>
+          </w:rPr>
+          <w:t>1</w:t>
+        </w:r>
+      </w:fldSimple>
       <w:r>
         <w:t xml:space="preserve">] </w:t>
       </w:r>
@@ -832,27 +819,14 @@
       <w:r>
         <w:t xml:space="preserve">[Figure </w:t>
       </w:r>
-      <w:r>
-        <w:fldChar w:fldCharType="begin"/>
-      </w:r>
-      <w:r>
-        <w:instrText xml:space="preserve"> SEQ Figure \* ARABIC </w:instrText>
-      </w:r>
-      <w:r>
-        <w:fldChar w:fldCharType="separate"/>
-      </w:r>
-      <w:r>
-        <w:rPr>
-          <w:noProof/>
-        </w:rPr>
-        <w:t>2</w:t>
-      </w:r>
-      <w:r>
-        <w:rPr>
-          <w:noProof/>
-        </w:rPr>
-        <w:fldChar w:fldCharType="end"/>
-      </w:r>
+      <w:fldSimple w:instr=" SEQ Figure \* ARABIC ">
+        <w:r>
+          <w:rPr>
+            <w:noProof/>
+          </w:rPr>
+          <w:t>2</w:t>
+        </w:r>
+      </w:fldSimple>
       <w:r>
         <w:t xml:space="preserve">] </w:t>
       </w:r>
@@ -1018,27 +992,14 @@
       <w:r>
         <w:t xml:space="preserve">[Figure </w:t>
       </w:r>
-      <w:r>
-        <w:fldChar w:fldCharType="begin"/>
-      </w:r>
-      <w:r>
-        <w:instrText xml:space="preserve"> SEQ Figure \* ARABIC </w:instrText>
-      </w:r>
-      <w:r>
-        <w:fldChar w:fldCharType="separate"/>
-      </w:r>
-      <w:r>
-        <w:rPr>
-          <w:noProof/>
-        </w:rPr>
-        <w:t>3</w:t>
-      </w:r>
-      <w:r>
-        <w:rPr>
-          <w:noProof/>
-        </w:rPr>
-        <w:fldChar w:fldCharType="end"/>
-      </w:r>
+      <w:fldSimple w:instr=" SEQ Figure \* ARABIC ">
+        <w:r>
+          <w:rPr>
+            <w:noProof/>
+          </w:rPr>
+          <w:t>3</w:t>
+        </w:r>
+      </w:fldSimple>
       <w:r>
         <w:t xml:space="preserve">] </w:t>
       </w:r>
@@ -1325,27 +1286,14 @@
       <w:r>
         <w:t xml:space="preserve">[Figure </w:t>
       </w:r>
-      <w:r>
-        <w:fldChar w:fldCharType="begin"/>
-      </w:r>
-      <w:r>
-        <w:instrText xml:space="preserve"> SEQ Figure \* ARABIC </w:instrText>
-      </w:r>
-      <w:r>
-        <w:fldChar w:fldCharType="separate"/>
-      </w:r>
-      <w:r>
-        <w:rPr>
-          <w:noProof/>
-        </w:rPr>
-        <w:t>4</w:t>
-      </w:r>
-      <w:r>
-        <w:rPr>
-          <w:noProof/>
-        </w:rPr>
-        <w:fldChar w:fldCharType="end"/>
-      </w:r>
+      <w:fldSimple w:instr=" SEQ Figure \* ARABIC ">
+        <w:r>
+          <w:rPr>
+            <w:noProof/>
+          </w:rPr>
+          <w:t>4</w:t>
+        </w:r>
+      </w:fldSimple>
       <w:r>
         <w:t xml:space="preserve">] </w:t>
       </w:r>
@@ -1773,27 +1721,14 @@
       <w:r>
         <w:t xml:space="preserve">[Figure </w:t>
       </w:r>
-      <w:r>
-        <w:fldChar w:fldCharType="begin"/>
-      </w:r>
-      <w:r>
-        <w:instrText xml:space="preserve"> SEQ Figure \* ARABIC </w:instrText>
-      </w:r>
-      <w:r>
-        <w:fldChar w:fldCharType="separate"/>
-      </w:r>
-      <w:r>
-        <w:rPr>
-          <w:noProof/>
-        </w:rPr>
-        <w:t>5</w:t>
-      </w:r>
-      <w:r>
-        <w:rPr>
-          <w:noProof/>
-        </w:rPr>
-        <w:fldChar w:fldCharType="end"/>
-      </w:r>
+      <w:fldSimple w:instr=" SEQ Figure \* ARABIC ">
+        <w:r>
+          <w:rPr>
+            <w:noProof/>
+          </w:rPr>
+          <w:t>5</w:t>
+        </w:r>
+      </w:fldSimple>
       <w:r>
         <w:t>] Example of ER Diagram</w:t>
       </w:r>
@@ -2334,7 +2269,6 @@
         <w:pStyle w:val="a6"/>
         <w:jc w:val="center"/>
         <w:rPr>
-          <w:rFonts w:hint="eastAsia"/>
           <w:b w:val="0"/>
           <w:spacing w:val="10"/>
           <w:sz w:val="28"/>
@@ -2344,14 +2278,27 @@
       <w:r>
         <w:t xml:space="preserve">[Figure </w:t>
       </w:r>
-      <w:fldSimple w:instr=" SEQ Figure \* ARABIC ">
-        <w:r>
-          <w:rPr>
-            <w:noProof/>
-          </w:rPr>
-          <w:t>6</w:t>
-        </w:r>
-      </w:fldSimple>
+      <w:r>
+        <w:fldChar w:fldCharType="begin"/>
+      </w:r>
+      <w:r>
+        <w:instrText xml:space="preserve"> SEQ Figure \* ARABIC </w:instrText>
+      </w:r>
+      <w:r>
+        <w:fldChar w:fldCharType="separate"/>
+      </w:r>
+      <w:r>
+        <w:rPr>
+          <w:noProof/>
+        </w:rPr>
+        <w:t>6</w:t>
+      </w:r>
+      <w:r>
+        <w:rPr>
+          <w:noProof/>
+        </w:rPr>
+        <w:fldChar w:fldCharType="end"/>
+      </w:r>
       <w:r>
         <w:t>] Logo of draw.io</w:t>
       </w:r>
@@ -2361,7 +2308,6 @@
         <w:spacing w:line="312" w:lineRule="auto"/>
         <w:ind w:firstLine="357"/>
         <w:rPr>
-          <w:rFonts w:hint="eastAsia"/>
           <w:spacing w:val="10"/>
           <w:sz w:val="22"/>
         </w:rPr>
@@ -2551,7 +2497,6 @@
         <w:spacing w:line="312" w:lineRule="auto"/>
         <w:ind w:firstLine="357"/>
         <w:rPr>
-          <w:rFonts w:hint="eastAsia"/>
           <w:spacing w:val="10"/>
           <w:sz w:val="22"/>
         </w:rPr>
@@ -2630,91 +2575,305 @@
           <w:sz w:val="22"/>
         </w:rPr>
         <w:t>들의 상호작용으로 이 기능들을 구현하도록 설계되었다.</w:t>
+      </w:r>
+      <w:r>
+        <w:rPr>
+          <w:spacing w:val="10"/>
+          <w:sz w:val="22"/>
+        </w:rPr>
+        <w:t xml:space="preserve"> </w:t>
+      </w:r>
+      <w:r>
+        <w:rPr>
+          <w:rFonts w:hint="eastAsia"/>
+          <w:spacing w:val="10"/>
+          <w:sz w:val="22"/>
+        </w:rPr>
+        <w:t>따라서 본 프로젝트의 구현 범위는 다음과 같다.</w:t>
+      </w:r>
+    </w:p>
+    <w:p>
+      <w:pPr>
+        <w:spacing w:line="312" w:lineRule="auto"/>
+        <w:ind w:firstLine="357"/>
+        <w:rPr>
+          <w:rFonts w:hint="eastAsia"/>
+          <w:spacing w:val="10"/>
+          <w:sz w:val="22"/>
+        </w:rPr>
+      </w:pPr>
+      <w:r>
+        <w:rPr>
+          <w:spacing w:val="10"/>
+          <w:sz w:val="22"/>
+        </w:rPr>
+        <w:t>‘User Management System’</w:t>
+      </w:r>
+      <w:r>
+        <w:rPr>
+          <w:rFonts w:hint="eastAsia"/>
+          <w:spacing w:val="10"/>
+          <w:sz w:val="22"/>
+        </w:rPr>
+        <w:t>으로 사용자의 로그인 정보를 관리하며</w:t>
+      </w:r>
+      <w:r>
+        <w:rPr>
+          <w:spacing w:val="10"/>
+          <w:sz w:val="22"/>
+        </w:rPr>
+        <w:t xml:space="preserve">, </w:t>
+      </w:r>
+      <w:r>
+        <w:rPr>
+          <w:rFonts w:hint="eastAsia"/>
+          <w:spacing w:val="10"/>
+          <w:sz w:val="22"/>
+        </w:rPr>
+        <w:t xml:space="preserve">이는 회원가입과 로그인 기능을 담당한다. </w:t>
+      </w:r>
+      <w:r>
+        <w:rPr>
+          <w:spacing w:val="10"/>
+          <w:sz w:val="22"/>
+        </w:rPr>
+        <w:t>‘Taste Analysis System’</w:t>
+      </w:r>
+      <w:r>
+        <w:rPr>
+          <w:rFonts w:hint="eastAsia"/>
+          <w:spacing w:val="10"/>
+          <w:sz w:val="22"/>
+        </w:rPr>
+        <w:t>으로 사용자의 음식 취향 모델을 생성,</w:t>
+      </w:r>
+      <w:r>
+        <w:rPr>
+          <w:spacing w:val="10"/>
+          <w:sz w:val="22"/>
+        </w:rPr>
+        <w:t xml:space="preserve"> </w:t>
+      </w:r>
+      <w:r>
+        <w:rPr>
+          <w:rFonts w:hint="eastAsia"/>
+          <w:spacing w:val="10"/>
+          <w:sz w:val="22"/>
+        </w:rPr>
+        <w:t>학습한다.</w:t>
+      </w:r>
+      <w:r>
+        <w:rPr>
+          <w:spacing w:val="10"/>
+          <w:sz w:val="22"/>
+        </w:rPr>
+        <w:t xml:space="preserve"> </w:t>
+      </w:r>
+      <w:r>
+        <w:rPr>
+          <w:rFonts w:hint="eastAsia"/>
+          <w:spacing w:val="10"/>
+          <w:sz w:val="22"/>
+        </w:rPr>
+        <w:t xml:space="preserve">여기서 생성된 취향 모델을 기반으로 </w:t>
+      </w:r>
+      <w:r>
+        <w:rPr>
+          <w:spacing w:val="10"/>
+          <w:sz w:val="22"/>
+        </w:rPr>
+        <w:t>‘Menu Recommendation System’</w:t>
+      </w:r>
+      <w:r>
+        <w:rPr>
+          <w:rFonts w:hint="eastAsia"/>
+          <w:spacing w:val="10"/>
+          <w:sz w:val="22"/>
+        </w:rPr>
+        <w:t>에서</w:t>
+      </w:r>
+      <w:r>
+        <w:rPr>
+          <w:spacing w:val="10"/>
+          <w:sz w:val="22"/>
+        </w:rPr>
+        <w:t xml:space="preserve"> </w:t>
+      </w:r>
+      <w:r>
+        <w:rPr>
+          <w:rFonts w:hint="eastAsia"/>
+          <w:spacing w:val="10"/>
+          <w:sz w:val="22"/>
+        </w:rPr>
+        <w:t>적합한 메뉴를 제안한다.</w:t>
+      </w:r>
+      <w:r>
+        <w:rPr>
+          <w:spacing w:val="10"/>
+          <w:sz w:val="22"/>
+        </w:rPr>
+        <w:t xml:space="preserve"> </w:t>
+      </w:r>
+      <w:r>
+        <w:rPr>
+          <w:rFonts w:hint="eastAsia"/>
+          <w:spacing w:val="10"/>
+          <w:sz w:val="22"/>
+        </w:rPr>
+        <w:t>또한 사용자는</w:t>
+      </w:r>
+      <w:r>
+        <w:rPr>
+          <w:spacing w:val="10"/>
+          <w:sz w:val="22"/>
+        </w:rPr>
+        <w:t xml:space="preserve"> ‘Searching System’</w:t>
+      </w:r>
+      <w:r>
+        <w:rPr>
+          <w:rFonts w:hint="eastAsia"/>
+          <w:spacing w:val="10"/>
+          <w:sz w:val="22"/>
+        </w:rPr>
+        <w:t>을 이용하여 구매하고 싶은 특정 상품을 검색할 수도 있다.</w:t>
+      </w:r>
+      <w:r>
+        <w:rPr>
+          <w:spacing w:val="10"/>
+          <w:sz w:val="22"/>
+        </w:rPr>
+        <w:t xml:space="preserve"> ‘Menu Recommendation System’</w:t>
+      </w:r>
+      <w:r>
+        <w:rPr>
+          <w:rFonts w:hint="eastAsia"/>
+          <w:spacing w:val="10"/>
+          <w:sz w:val="22"/>
+        </w:rPr>
+        <w:t xml:space="preserve">이나 </w:t>
+      </w:r>
+      <w:r>
+        <w:rPr>
+          <w:spacing w:val="10"/>
+          <w:sz w:val="22"/>
+        </w:rPr>
+        <w:t>‘Searching System’</w:t>
+      </w:r>
+      <w:r>
+        <w:rPr>
+          <w:rFonts w:hint="eastAsia"/>
+          <w:spacing w:val="10"/>
+          <w:sz w:val="22"/>
+        </w:rPr>
+        <w:t xml:space="preserve">의 </w:t>
+      </w:r>
+      <w:r>
+        <w:rPr>
+          <w:spacing w:val="10"/>
+          <w:sz w:val="22"/>
+        </w:rPr>
+        <w:t>Output</w:t>
+      </w:r>
+      <w:r>
+        <w:rPr>
+          <w:rFonts w:hint="eastAsia"/>
+          <w:spacing w:val="10"/>
+          <w:sz w:val="22"/>
+        </w:rPr>
+        <w:t xml:space="preserve">으로 도출된 메뉴들의 목록을 </w:t>
+      </w:r>
+      <w:r>
+        <w:rPr>
+          <w:spacing w:val="10"/>
+          <w:sz w:val="22"/>
+        </w:rPr>
+        <w:t>‘Item Display System’</w:t>
+      </w:r>
+      <w:r>
+        <w:rPr>
+          <w:rFonts w:hint="eastAsia"/>
+          <w:spacing w:val="10"/>
+          <w:sz w:val="22"/>
+        </w:rPr>
+        <w:t>이 출력한다.</w:t>
+      </w:r>
+      <w:r>
+        <w:rPr>
+          <w:spacing w:val="10"/>
+          <w:sz w:val="22"/>
+        </w:rPr>
+        <w:t xml:space="preserve"> </w:t>
+      </w:r>
+      <w:r>
+        <w:rPr>
+          <w:rFonts w:hint="eastAsia"/>
+          <w:spacing w:val="10"/>
+          <w:sz w:val="22"/>
+        </w:rPr>
+        <w:t xml:space="preserve">사용자가 마음에 드는 상품을 장바구니에 담으면 </w:t>
+      </w:r>
+      <w:r>
+        <w:rPr>
+          <w:spacing w:val="10"/>
+          <w:sz w:val="22"/>
+        </w:rPr>
+        <w:t>‘Ordering System’</w:t>
+      </w:r>
+      <w:r>
+        <w:rPr>
+          <w:rFonts w:hint="eastAsia"/>
+          <w:spacing w:val="10"/>
+          <w:sz w:val="22"/>
+        </w:rPr>
+        <w:t>을 통해 상품들을 주문할 수 있다.</w:t>
+      </w:r>
+      <w:r>
+        <w:rPr>
+          <w:spacing w:val="10"/>
+          <w:sz w:val="22"/>
+        </w:rPr>
+        <w:t xml:space="preserve"> </w:t>
+      </w:r>
+      <w:r>
+        <w:rPr>
+          <w:rFonts w:hint="eastAsia"/>
+          <w:spacing w:val="10"/>
+          <w:sz w:val="22"/>
+        </w:rPr>
+        <w:t xml:space="preserve">마지막으로 </w:t>
+      </w:r>
+      <w:r>
+        <w:rPr>
+          <w:spacing w:val="10"/>
+          <w:sz w:val="22"/>
+        </w:rPr>
+        <w:t>‘My Page System’</w:t>
+      </w:r>
+      <w:r>
+        <w:rPr>
+          <w:rFonts w:hint="eastAsia"/>
+          <w:spacing w:val="10"/>
+          <w:sz w:val="22"/>
+        </w:rPr>
+        <w:t>으로 주문한 내역을 관리하거나,</w:t>
+      </w:r>
+      <w:r>
+        <w:rPr>
+          <w:spacing w:val="10"/>
+          <w:sz w:val="22"/>
+        </w:rPr>
+        <w:t xml:space="preserve"> </w:t>
+      </w:r>
+      <w:r>
+        <w:rPr>
+          <w:rFonts w:hint="eastAsia"/>
+          <w:spacing w:val="10"/>
+          <w:sz w:val="22"/>
+        </w:rPr>
+        <w:t>주문한 상품을 평가하여 취향 모델을 업데이트한다.</w:t>
       </w:r>
       <w:bookmarkStart w:id="0" w:name="_GoBack"/>
       <w:bookmarkEnd w:id="0"/>
-    </w:p>
-    <w:p>
-      <w:pPr>
-        <w:pStyle w:val="a5"/>
-        <w:numPr>
-          <w:ilvl w:val="2"/>
-          <w:numId w:val="2"/>
-        </w:numPr>
-        <w:spacing w:line="312" w:lineRule="auto"/>
-        <w:ind w:leftChars="0"/>
-        <w:rPr>
-          <w:b/>
-          <w:spacing w:val="10"/>
-          <w:sz w:val="24"/>
-        </w:rPr>
-      </w:pPr>
-      <w:r>
-        <w:rPr>
-          <w:b/>
-          <w:spacing w:val="10"/>
-          <w:sz w:val="24"/>
-        </w:rPr>
-        <w:t>Small Title</w:t>
-      </w:r>
-    </w:p>
-    <w:p>
-      <w:pPr>
-        <w:spacing w:line="312" w:lineRule="auto"/>
-        <w:ind w:firstLine="357"/>
-        <w:rPr>
-          <w:spacing w:val="10"/>
-          <w:sz w:val="22"/>
-        </w:rPr>
-      </w:pPr>
-      <w:r>
-        <w:rPr>
-          <w:rFonts w:hint="eastAsia"/>
-          <w:spacing w:val="10"/>
-          <w:sz w:val="22"/>
-        </w:rPr>
-        <w:t>c</w:t>
-      </w:r>
-      <w:r>
-        <w:rPr>
-          <w:spacing w:val="10"/>
-          <w:sz w:val="22"/>
-        </w:rPr>
-        <w:t>ontents</w:t>
-      </w:r>
-    </w:p>
-    <w:p>
-      <w:pPr>
-        <w:pStyle w:val="a5"/>
-        <w:numPr>
-          <w:ilvl w:val="2"/>
-          <w:numId w:val="2"/>
-        </w:numPr>
-        <w:spacing w:line="312" w:lineRule="auto"/>
-        <w:ind w:leftChars="0"/>
-        <w:rPr>
-          <w:b/>
-          <w:spacing w:val="10"/>
-          <w:sz w:val="24"/>
-        </w:rPr>
-      </w:pPr>
-      <w:r>
-        <w:rPr>
-          <w:rFonts w:hint="eastAsia"/>
-          <w:b/>
-          <w:spacing w:val="10"/>
-          <w:sz w:val="24"/>
-        </w:rPr>
-        <w:t>S</w:t>
-      </w:r>
-      <w:r>
-        <w:rPr>
-          <w:b/>
-          <w:spacing w:val="10"/>
-          <w:sz w:val="24"/>
-        </w:rPr>
-        <w:t>mall Title</w:t>
-      </w:r>
     </w:p>
     <w:sectPr>
       <w:headerReference w:type="default" r:id="rId13"/>

</xml_diff>